<commit_message>
Earthquake quest layout added, other layouts in progress
</commit_message>
<xml_diff>
--- a/Docs/Survival Documentation.docx
+++ b/Docs/Survival Documentation.docx
@@ -257,9 +257,10 @@
         <w:tblLook w:val="04A0"/>
       </w:tblPr>
       <w:tblGrid>
-        <w:gridCol w:w="2881"/>
-        <w:gridCol w:w="2151"/>
-        <w:gridCol w:w="3612"/>
+        <w:gridCol w:w="2514"/>
+        <w:gridCol w:w="1619"/>
+        <w:gridCol w:w="2046"/>
+        <w:gridCol w:w="2541"/>
       </w:tblGrid>
       <w:tr>
         <w:trPr>
@@ -267,7 +268,7 @@
         </w:trPr>
         <w:tc>
           <w:tcPr>
-            <w:tcW w:w="2881" w:type="dxa"/>
+            <w:tcW w:w="2514" w:type="dxa"/>
             <w:vAlign w:val="center"/>
           </w:tcPr>
           <w:p>
@@ -291,7 +292,7 @@
         </w:tc>
         <w:tc>
           <w:tcPr>
-            <w:tcW w:w="2151" w:type="dxa"/>
+            <w:tcW w:w="1619" w:type="dxa"/>
             <w:vAlign w:val="center"/>
           </w:tcPr>
           <w:p>
@@ -315,7 +316,31 @@
         </w:tc>
         <w:tc>
           <w:tcPr>
-            <w:tcW w:w="3612" w:type="dxa"/>
+            <w:tcW w:w="2046" w:type="dxa"/>
+            <w:vAlign w:val="center"/>
+          </w:tcPr>
+          <w:p>
+            <w:pPr>
+              <w:jc w:val="center"/>
+              <w:rPr>
+                <w:rFonts w:ascii="Arial" w:hAnsi="Arial" w:cs="Arial"/>
+                <w:b/>
+                <w:lang w:val="en-GB"/>
+              </w:rPr>
+            </w:pPr>
+            <w:r>
+              <w:rPr>
+                <w:rFonts w:ascii="Arial" w:hAnsi="Arial" w:cs="Arial"/>
+                <w:b/>
+                <w:lang w:val="en-GB"/>
+              </w:rPr>
+              <w:t>View type</w:t>
+            </w:r>
+          </w:p>
+        </w:tc>
+        <w:tc>
+          <w:tcPr>
+            <w:tcW w:w="2541" w:type="dxa"/>
             <w:vAlign w:val="center"/>
           </w:tcPr>
           <w:p>
@@ -344,7 +369,7 @@
         </w:trPr>
         <w:tc>
           <w:tcPr>
-            <w:tcW w:w="2881" w:type="dxa"/>
+            <w:tcW w:w="2514" w:type="dxa"/>
             <w:vAlign w:val="center"/>
           </w:tcPr>
           <w:p>
@@ -366,7 +391,7 @@
         </w:tc>
         <w:tc>
           <w:tcPr>
-            <w:tcW w:w="2151" w:type="dxa"/>
+            <w:tcW w:w="1619" w:type="dxa"/>
             <w:vAlign w:val="center"/>
           </w:tcPr>
           <w:p>
@@ -390,7 +415,29 @@
         </w:tc>
         <w:tc>
           <w:tcPr>
-            <w:tcW w:w="3612" w:type="dxa"/>
+            <w:tcW w:w="2046" w:type="dxa"/>
+            <w:vAlign w:val="center"/>
+          </w:tcPr>
+          <w:p>
+            <w:pPr>
+              <w:jc w:val="center"/>
+              <w:rPr>
+                <w:rFonts w:ascii="Arial" w:hAnsi="Arial" w:cs="Arial"/>
+                <w:lang w:val="en-GB"/>
+              </w:rPr>
+            </w:pPr>
+            <w:r>
+              <w:rPr>
+                <w:rFonts w:ascii="Arial" w:hAnsi="Arial" w:cs="Arial"/>
+                <w:lang w:val="en-GB"/>
+              </w:rPr>
+              <w:t>Check box</w:t>
+            </w:r>
+          </w:p>
+        </w:tc>
+        <w:tc>
+          <w:tcPr>
+            <w:tcW w:w="2541" w:type="dxa"/>
             <w:vAlign w:val="center"/>
           </w:tcPr>
           <w:p>
@@ -417,7 +464,7 @@
         </w:trPr>
         <w:tc>
           <w:tcPr>
-            <w:tcW w:w="2881" w:type="dxa"/>
+            <w:tcW w:w="2514" w:type="dxa"/>
             <w:vAlign w:val="center"/>
           </w:tcPr>
           <w:p>
@@ -439,7 +486,7 @@
         </w:tc>
         <w:tc>
           <w:tcPr>
-            <w:tcW w:w="2151" w:type="dxa"/>
+            <w:tcW w:w="1619" w:type="dxa"/>
             <w:vAlign w:val="center"/>
           </w:tcPr>
           <w:p>
@@ -463,7 +510,29 @@
         </w:tc>
         <w:tc>
           <w:tcPr>
-            <w:tcW w:w="3612" w:type="dxa"/>
+            <w:tcW w:w="2046" w:type="dxa"/>
+            <w:vAlign w:val="center"/>
+          </w:tcPr>
+          <w:p>
+            <w:pPr>
+              <w:jc w:val="center"/>
+              <w:rPr>
+                <w:rFonts w:ascii="Arial" w:hAnsi="Arial" w:cs="Arial"/>
+                <w:lang w:val="en-GB"/>
+              </w:rPr>
+            </w:pPr>
+            <w:r>
+              <w:rPr>
+                <w:rFonts w:ascii="Arial" w:hAnsi="Arial" w:cs="Arial"/>
+                <w:lang w:val="en-GB"/>
+              </w:rPr>
+              <w:t>Check box</w:t>
+            </w:r>
+          </w:p>
+        </w:tc>
+        <w:tc>
+          <w:tcPr>
+            <w:tcW w:w="2541" w:type="dxa"/>
             <w:vAlign w:val="center"/>
           </w:tcPr>
           <w:p>
@@ -490,7 +559,7 @@
         </w:trPr>
         <w:tc>
           <w:tcPr>
-            <w:tcW w:w="2881" w:type="dxa"/>
+            <w:tcW w:w="2514" w:type="dxa"/>
             <w:vAlign w:val="center"/>
           </w:tcPr>
           <w:p>
@@ -514,7 +583,7 @@
         </w:tc>
         <w:tc>
           <w:tcPr>
-            <w:tcW w:w="2151" w:type="dxa"/>
+            <w:tcW w:w="1619" w:type="dxa"/>
             <w:vAlign w:val="center"/>
           </w:tcPr>
           <w:p>
@@ -538,7 +607,29 @@
         </w:tc>
         <w:tc>
           <w:tcPr>
-            <w:tcW w:w="3612" w:type="dxa"/>
+            <w:tcW w:w="2046" w:type="dxa"/>
+            <w:vAlign w:val="center"/>
+          </w:tcPr>
+          <w:p>
+            <w:pPr>
+              <w:jc w:val="center"/>
+              <w:rPr>
+                <w:rFonts w:ascii="Arial" w:hAnsi="Arial" w:cs="Arial"/>
+                <w:lang w:val="en-GB"/>
+              </w:rPr>
+            </w:pPr>
+            <w:r>
+              <w:rPr>
+                <w:rFonts w:ascii="Arial" w:hAnsi="Arial" w:cs="Arial"/>
+                <w:lang w:val="en-GB"/>
+              </w:rPr>
+              <w:t>Check box</w:t>
+            </w:r>
+          </w:p>
+        </w:tc>
+        <w:tc>
+          <w:tcPr>
+            <w:tcW w:w="2541" w:type="dxa"/>
             <w:vAlign w:val="center"/>
           </w:tcPr>
           <w:p>
@@ -565,7 +656,7 @@
         </w:trPr>
         <w:tc>
           <w:tcPr>
-            <w:tcW w:w="2881" w:type="dxa"/>
+            <w:tcW w:w="2514" w:type="dxa"/>
             <w:vAlign w:val="center"/>
           </w:tcPr>
           <w:p>
@@ -589,7 +680,7 @@
         </w:tc>
         <w:tc>
           <w:tcPr>
-            <w:tcW w:w="2151" w:type="dxa"/>
+            <w:tcW w:w="1619" w:type="dxa"/>
             <w:vAlign w:val="center"/>
           </w:tcPr>
           <w:p>
@@ -613,7 +704,29 @@
         </w:tc>
         <w:tc>
           <w:tcPr>
-            <w:tcW w:w="3612" w:type="dxa"/>
+            <w:tcW w:w="2046" w:type="dxa"/>
+            <w:vAlign w:val="center"/>
+          </w:tcPr>
+          <w:p>
+            <w:pPr>
+              <w:jc w:val="center"/>
+              <w:rPr>
+                <w:rFonts w:ascii="Arial" w:hAnsi="Arial" w:cs="Arial"/>
+                <w:lang w:val="en-GB"/>
+              </w:rPr>
+            </w:pPr>
+            <w:r>
+              <w:rPr>
+                <w:rFonts w:ascii="Arial" w:hAnsi="Arial" w:cs="Arial"/>
+                <w:lang w:val="en-GB"/>
+              </w:rPr>
+              <w:t>Spinner</w:t>
+            </w:r>
+          </w:p>
+        </w:tc>
+        <w:tc>
+          <w:tcPr>
+            <w:tcW w:w="2541" w:type="dxa"/>
             <w:vAlign w:val="center"/>
           </w:tcPr>
           <w:p>
@@ -688,7 +801,7 @@
         </w:trPr>
         <w:tc>
           <w:tcPr>
-            <w:tcW w:w="2881" w:type="dxa"/>
+            <w:tcW w:w="2514" w:type="dxa"/>
             <w:vAlign w:val="center"/>
           </w:tcPr>
           <w:p>
@@ -712,7 +825,7 @@
         </w:tc>
         <w:tc>
           <w:tcPr>
-            <w:tcW w:w="2151" w:type="dxa"/>
+            <w:tcW w:w="1619" w:type="dxa"/>
             <w:vAlign w:val="center"/>
           </w:tcPr>
           <w:p>
@@ -736,7 +849,29 @@
         </w:tc>
         <w:tc>
           <w:tcPr>
-            <w:tcW w:w="3612" w:type="dxa"/>
+            <w:tcW w:w="2046" w:type="dxa"/>
+            <w:vAlign w:val="center"/>
+          </w:tcPr>
+          <w:p>
+            <w:pPr>
+              <w:jc w:val="center"/>
+              <w:rPr>
+                <w:rFonts w:ascii="Arial" w:hAnsi="Arial" w:cs="Arial"/>
+                <w:lang w:val="en-GB"/>
+              </w:rPr>
+            </w:pPr>
+            <w:r>
+              <w:rPr>
+                <w:rFonts w:ascii="Arial" w:hAnsi="Arial" w:cs="Arial"/>
+                <w:lang w:val="en-GB"/>
+              </w:rPr>
+              <w:t>Spinner</w:t>
+            </w:r>
+          </w:p>
+        </w:tc>
+        <w:tc>
+          <w:tcPr>
+            <w:tcW w:w="2541" w:type="dxa"/>
             <w:vAlign w:val="center"/>
           </w:tcPr>
           <w:p>
@@ -877,9 +1012,10 @@
         <w:tblLook w:val="04A0"/>
       </w:tblPr>
       <w:tblGrid>
-        <w:gridCol w:w="2881"/>
-        <w:gridCol w:w="2151"/>
-        <w:gridCol w:w="3612"/>
+        <w:gridCol w:w="2514"/>
+        <w:gridCol w:w="1619"/>
+        <w:gridCol w:w="2046"/>
+        <w:gridCol w:w="2541"/>
       </w:tblGrid>
       <w:tr>
         <w:trPr>
@@ -887,7 +1023,7 @@
         </w:trPr>
         <w:tc>
           <w:tcPr>
-            <w:tcW w:w="2881" w:type="dxa"/>
+            <w:tcW w:w="2514" w:type="dxa"/>
             <w:vAlign w:val="center"/>
           </w:tcPr>
           <w:p>
@@ -911,7 +1047,7 @@
         </w:tc>
         <w:tc>
           <w:tcPr>
-            <w:tcW w:w="2151" w:type="dxa"/>
+            <w:tcW w:w="1619" w:type="dxa"/>
             <w:vAlign w:val="center"/>
           </w:tcPr>
           <w:p>
@@ -935,7 +1071,31 @@
         </w:tc>
         <w:tc>
           <w:tcPr>
-            <w:tcW w:w="3612" w:type="dxa"/>
+            <w:tcW w:w="2046" w:type="dxa"/>
+            <w:vAlign w:val="center"/>
+          </w:tcPr>
+          <w:p>
+            <w:pPr>
+              <w:jc w:val="center"/>
+              <w:rPr>
+                <w:rFonts w:ascii="Arial" w:hAnsi="Arial" w:cs="Arial"/>
+                <w:b/>
+                <w:lang w:val="en-GB"/>
+              </w:rPr>
+            </w:pPr>
+            <w:r>
+              <w:rPr>
+                <w:rFonts w:ascii="Arial" w:hAnsi="Arial" w:cs="Arial"/>
+                <w:b/>
+                <w:lang w:val="en-GB"/>
+              </w:rPr>
+              <w:t>View type</w:t>
+            </w:r>
+          </w:p>
+        </w:tc>
+        <w:tc>
+          <w:tcPr>
+            <w:tcW w:w="2541" w:type="dxa"/>
             <w:vAlign w:val="center"/>
           </w:tcPr>
           <w:p>
@@ -964,7 +1124,7 @@
         </w:trPr>
         <w:tc>
           <w:tcPr>
-            <w:tcW w:w="2881" w:type="dxa"/>
+            <w:tcW w:w="2514" w:type="dxa"/>
             <w:vAlign w:val="center"/>
           </w:tcPr>
           <w:p>
@@ -986,7 +1146,7 @@
         </w:tc>
         <w:tc>
           <w:tcPr>
-            <w:tcW w:w="2151" w:type="dxa"/>
+            <w:tcW w:w="1619" w:type="dxa"/>
             <w:vAlign w:val="center"/>
           </w:tcPr>
           <w:p>
@@ -1010,7 +1170,29 @@
         </w:tc>
         <w:tc>
           <w:tcPr>
-            <w:tcW w:w="3612" w:type="dxa"/>
+            <w:tcW w:w="2046" w:type="dxa"/>
+            <w:vAlign w:val="center"/>
+          </w:tcPr>
+          <w:p>
+            <w:pPr>
+              <w:jc w:val="center"/>
+              <w:rPr>
+                <w:rFonts w:ascii="Arial" w:hAnsi="Arial" w:cs="Arial"/>
+                <w:lang w:val="en-GB"/>
+              </w:rPr>
+            </w:pPr>
+            <w:r>
+              <w:rPr>
+                <w:rFonts w:ascii="Arial" w:hAnsi="Arial" w:cs="Arial"/>
+                <w:lang w:val="en-GB"/>
+              </w:rPr>
+              <w:t>Check box</w:t>
+            </w:r>
+          </w:p>
+        </w:tc>
+        <w:tc>
+          <w:tcPr>
+            <w:tcW w:w="2541" w:type="dxa"/>
             <w:vAlign w:val="center"/>
           </w:tcPr>
           <w:p>
@@ -1037,7 +1219,7 @@
         </w:trPr>
         <w:tc>
           <w:tcPr>
-            <w:tcW w:w="2881" w:type="dxa"/>
+            <w:tcW w:w="2514" w:type="dxa"/>
             <w:vAlign w:val="center"/>
           </w:tcPr>
           <w:p>
@@ -1059,7 +1241,7 @@
         </w:tc>
         <w:tc>
           <w:tcPr>
-            <w:tcW w:w="2151" w:type="dxa"/>
+            <w:tcW w:w="1619" w:type="dxa"/>
             <w:vAlign w:val="center"/>
           </w:tcPr>
           <w:p>
@@ -1083,7 +1265,29 @@
         </w:tc>
         <w:tc>
           <w:tcPr>
-            <w:tcW w:w="3612" w:type="dxa"/>
+            <w:tcW w:w="2046" w:type="dxa"/>
+            <w:vAlign w:val="center"/>
+          </w:tcPr>
+          <w:p>
+            <w:pPr>
+              <w:jc w:val="center"/>
+              <w:rPr>
+                <w:rFonts w:ascii="Arial" w:hAnsi="Arial" w:cs="Arial"/>
+                <w:lang w:val="en-GB"/>
+              </w:rPr>
+            </w:pPr>
+            <w:r>
+              <w:rPr>
+                <w:rFonts w:ascii="Arial" w:hAnsi="Arial" w:cs="Arial"/>
+                <w:lang w:val="en-GB"/>
+              </w:rPr>
+              <w:t>Check box</w:t>
+            </w:r>
+          </w:p>
+        </w:tc>
+        <w:tc>
+          <w:tcPr>
+            <w:tcW w:w="2541" w:type="dxa"/>
             <w:vAlign w:val="center"/>
           </w:tcPr>
           <w:p>
@@ -1110,7 +1314,7 @@
         </w:trPr>
         <w:tc>
           <w:tcPr>
-            <w:tcW w:w="2881" w:type="dxa"/>
+            <w:tcW w:w="2514" w:type="dxa"/>
             <w:vAlign w:val="center"/>
           </w:tcPr>
           <w:p>
@@ -1134,7 +1338,7 @@
         </w:tc>
         <w:tc>
           <w:tcPr>
-            <w:tcW w:w="2151" w:type="dxa"/>
+            <w:tcW w:w="1619" w:type="dxa"/>
             <w:vAlign w:val="center"/>
           </w:tcPr>
           <w:p>
@@ -1158,7 +1362,29 @@
         </w:tc>
         <w:tc>
           <w:tcPr>
-            <w:tcW w:w="3612" w:type="dxa"/>
+            <w:tcW w:w="2046" w:type="dxa"/>
+            <w:vAlign w:val="center"/>
+          </w:tcPr>
+          <w:p>
+            <w:pPr>
+              <w:jc w:val="center"/>
+              <w:rPr>
+                <w:rFonts w:ascii="Arial" w:hAnsi="Arial" w:cs="Arial"/>
+                <w:lang w:val="en-GB"/>
+              </w:rPr>
+            </w:pPr>
+            <w:r>
+              <w:rPr>
+                <w:rFonts w:ascii="Arial" w:hAnsi="Arial" w:cs="Arial"/>
+                <w:lang w:val="en-GB"/>
+              </w:rPr>
+              <w:t>Check box</w:t>
+            </w:r>
+          </w:p>
+        </w:tc>
+        <w:tc>
+          <w:tcPr>
+            <w:tcW w:w="2541" w:type="dxa"/>
             <w:vAlign w:val="center"/>
           </w:tcPr>
           <w:p>
@@ -1185,7 +1411,7 @@
         </w:trPr>
         <w:tc>
           <w:tcPr>
-            <w:tcW w:w="2881" w:type="dxa"/>
+            <w:tcW w:w="2514" w:type="dxa"/>
             <w:vAlign w:val="center"/>
           </w:tcPr>
           <w:p>
@@ -1209,7 +1435,7 @@
         </w:tc>
         <w:tc>
           <w:tcPr>
-            <w:tcW w:w="2151" w:type="dxa"/>
+            <w:tcW w:w="1619" w:type="dxa"/>
             <w:vAlign w:val="center"/>
           </w:tcPr>
           <w:p>
@@ -1233,7 +1459,29 @@
         </w:tc>
         <w:tc>
           <w:tcPr>
-            <w:tcW w:w="3612" w:type="dxa"/>
+            <w:tcW w:w="2046" w:type="dxa"/>
+            <w:vAlign w:val="center"/>
+          </w:tcPr>
+          <w:p>
+            <w:pPr>
+              <w:jc w:val="center"/>
+              <w:rPr>
+                <w:rFonts w:ascii="Arial" w:hAnsi="Arial" w:cs="Arial"/>
+                <w:lang w:val="en-GB"/>
+              </w:rPr>
+            </w:pPr>
+            <w:r>
+              <w:rPr>
+                <w:rFonts w:ascii="Arial" w:hAnsi="Arial" w:cs="Arial"/>
+                <w:lang w:val="en-GB"/>
+              </w:rPr>
+              <w:t>Spinner</w:t>
+            </w:r>
+          </w:p>
+        </w:tc>
+        <w:tc>
+          <w:tcPr>
+            <w:tcW w:w="2541" w:type="dxa"/>
             <w:vAlign w:val="center"/>
           </w:tcPr>
           <w:p>
@@ -1308,7 +1556,7 @@
         </w:trPr>
         <w:tc>
           <w:tcPr>
-            <w:tcW w:w="2881" w:type="dxa"/>
+            <w:tcW w:w="2514" w:type="dxa"/>
             <w:vAlign w:val="center"/>
           </w:tcPr>
           <w:p>
@@ -1332,7 +1580,7 @@
         </w:tc>
         <w:tc>
           <w:tcPr>
-            <w:tcW w:w="2151" w:type="dxa"/>
+            <w:tcW w:w="1619" w:type="dxa"/>
             <w:vAlign w:val="center"/>
           </w:tcPr>
           <w:p>
@@ -1356,7 +1604,29 @@
         </w:tc>
         <w:tc>
           <w:tcPr>
-            <w:tcW w:w="3612" w:type="dxa"/>
+            <w:tcW w:w="2046" w:type="dxa"/>
+            <w:vAlign w:val="center"/>
+          </w:tcPr>
+          <w:p>
+            <w:pPr>
+              <w:jc w:val="center"/>
+              <w:rPr>
+                <w:rFonts w:ascii="Arial" w:hAnsi="Arial" w:cs="Arial"/>
+                <w:lang w:val="en-GB"/>
+              </w:rPr>
+            </w:pPr>
+            <w:r>
+              <w:rPr>
+                <w:rFonts w:ascii="Arial" w:hAnsi="Arial" w:cs="Arial"/>
+                <w:lang w:val="en-GB"/>
+              </w:rPr>
+              <w:t>Spinner</w:t>
+            </w:r>
+          </w:p>
+        </w:tc>
+        <w:tc>
+          <w:tcPr>
+            <w:tcW w:w="2541" w:type="dxa"/>
             <w:vAlign w:val="center"/>
           </w:tcPr>
           <w:p>
@@ -1445,7 +1715,7 @@
         </w:trPr>
         <w:tc>
           <w:tcPr>
-            <w:tcW w:w="2881" w:type="dxa"/>
+            <w:tcW w:w="2514" w:type="dxa"/>
             <w:vAlign w:val="center"/>
           </w:tcPr>
           <w:p>
@@ -1462,6 +1732,7 @@
                 <w:rFonts w:ascii="Arial" w:hAnsi="Arial" w:cs="Arial"/>
                 <w:lang w:val="en-GB"/>
               </w:rPr>
+              <w:lastRenderedPageBreak/>
               <w:t>waterLevel</w:t>
             </w:r>
             <w:proofErr w:type="spellEnd"/>
@@ -1469,7 +1740,7 @@
         </w:tc>
         <w:tc>
           <w:tcPr>
-            <w:tcW w:w="2151" w:type="dxa"/>
+            <w:tcW w:w="1619" w:type="dxa"/>
             <w:vAlign w:val="center"/>
           </w:tcPr>
           <w:p>
@@ -1493,7 +1764,29 @@
         </w:tc>
         <w:tc>
           <w:tcPr>
-            <w:tcW w:w="3612" w:type="dxa"/>
+            <w:tcW w:w="2046" w:type="dxa"/>
+            <w:vAlign w:val="center"/>
+          </w:tcPr>
+          <w:p>
+            <w:pPr>
+              <w:jc w:val="center"/>
+              <w:rPr>
+                <w:rFonts w:ascii="Arial" w:hAnsi="Arial" w:cs="Arial"/>
+                <w:lang w:val="en-GB"/>
+              </w:rPr>
+            </w:pPr>
+            <w:r>
+              <w:rPr>
+                <w:rFonts w:ascii="Arial" w:hAnsi="Arial" w:cs="Arial"/>
+                <w:lang w:val="en-GB"/>
+              </w:rPr>
+              <w:t>Spinner</w:t>
+            </w:r>
+          </w:p>
+        </w:tc>
+        <w:tc>
+          <w:tcPr>
+            <w:tcW w:w="2541" w:type="dxa"/>
             <w:vAlign w:val="center"/>
           </w:tcPr>
           <w:p>
@@ -1646,7 +1939,6 @@
           <w:b/>
           <w:lang w:val="en-GB"/>
         </w:rPr>
-        <w:lastRenderedPageBreak/>
         <w:t>Terrorist attack Variables List</w:t>
       </w:r>
     </w:p>
@@ -1658,9 +1950,10 @@
         <w:tblLook w:val="04A0"/>
       </w:tblPr>
       <w:tblGrid>
-        <w:gridCol w:w="2881"/>
-        <w:gridCol w:w="2151"/>
-        <w:gridCol w:w="3612"/>
+        <w:gridCol w:w="2514"/>
+        <w:gridCol w:w="1619"/>
+        <w:gridCol w:w="2046"/>
+        <w:gridCol w:w="2541"/>
       </w:tblGrid>
       <w:tr>
         <w:trPr>
@@ -1668,7 +1961,7 @@
         </w:trPr>
         <w:tc>
           <w:tcPr>
-            <w:tcW w:w="2881" w:type="dxa"/>
+            <w:tcW w:w="2514" w:type="dxa"/>
             <w:vAlign w:val="center"/>
           </w:tcPr>
           <w:p>
@@ -1692,7 +1985,7 @@
         </w:tc>
         <w:tc>
           <w:tcPr>
-            <w:tcW w:w="2151" w:type="dxa"/>
+            <w:tcW w:w="1619" w:type="dxa"/>
             <w:vAlign w:val="center"/>
           </w:tcPr>
           <w:p>
@@ -1716,7 +2009,30 @@
         </w:tc>
         <w:tc>
           <w:tcPr>
-            <w:tcW w:w="3612" w:type="dxa"/>
+            <w:tcW w:w="2046" w:type="dxa"/>
+          </w:tcPr>
+          <w:p>
+            <w:pPr>
+              <w:jc w:val="center"/>
+              <w:rPr>
+                <w:rFonts w:ascii="Arial" w:hAnsi="Arial" w:cs="Arial"/>
+                <w:b/>
+                <w:lang w:val="en-GB"/>
+              </w:rPr>
+            </w:pPr>
+            <w:r>
+              <w:rPr>
+                <w:rFonts w:ascii="Arial" w:hAnsi="Arial" w:cs="Arial"/>
+                <w:b/>
+                <w:lang w:val="en-GB"/>
+              </w:rPr>
+              <w:t>View type</w:t>
+            </w:r>
+          </w:p>
+        </w:tc>
+        <w:tc>
+          <w:tcPr>
+            <w:tcW w:w="2541" w:type="dxa"/>
             <w:vAlign w:val="center"/>
           </w:tcPr>
           <w:p>
@@ -1745,7 +2061,7 @@
         </w:trPr>
         <w:tc>
           <w:tcPr>
-            <w:tcW w:w="2881" w:type="dxa"/>
+            <w:tcW w:w="2514" w:type="dxa"/>
             <w:vAlign w:val="center"/>
           </w:tcPr>
           <w:p>
@@ -1767,7 +2083,7 @@
         </w:tc>
         <w:tc>
           <w:tcPr>
-            <w:tcW w:w="2151" w:type="dxa"/>
+            <w:tcW w:w="1619" w:type="dxa"/>
             <w:vAlign w:val="center"/>
           </w:tcPr>
           <w:p>
@@ -1791,7 +2107,29 @@
         </w:tc>
         <w:tc>
           <w:tcPr>
-            <w:tcW w:w="3612" w:type="dxa"/>
+            <w:tcW w:w="2046" w:type="dxa"/>
+            <w:vAlign w:val="center"/>
+          </w:tcPr>
+          <w:p>
+            <w:pPr>
+              <w:jc w:val="center"/>
+              <w:rPr>
+                <w:rFonts w:ascii="Arial" w:hAnsi="Arial" w:cs="Arial"/>
+                <w:lang w:val="en-GB"/>
+              </w:rPr>
+            </w:pPr>
+            <w:r>
+              <w:rPr>
+                <w:rFonts w:ascii="Arial" w:hAnsi="Arial" w:cs="Arial"/>
+                <w:lang w:val="en-GB"/>
+              </w:rPr>
+              <w:t>Check box</w:t>
+            </w:r>
+          </w:p>
+        </w:tc>
+        <w:tc>
+          <w:tcPr>
+            <w:tcW w:w="2541" w:type="dxa"/>
             <w:vAlign w:val="center"/>
           </w:tcPr>
           <w:p>
@@ -1818,7 +2156,7 @@
         </w:trPr>
         <w:tc>
           <w:tcPr>
-            <w:tcW w:w="2881" w:type="dxa"/>
+            <w:tcW w:w="2514" w:type="dxa"/>
             <w:vAlign w:val="center"/>
           </w:tcPr>
           <w:p>
@@ -1840,7 +2178,7 @@
         </w:tc>
         <w:tc>
           <w:tcPr>
-            <w:tcW w:w="2151" w:type="dxa"/>
+            <w:tcW w:w="1619" w:type="dxa"/>
             <w:vAlign w:val="center"/>
           </w:tcPr>
           <w:p>
@@ -1864,7 +2202,29 @@
         </w:tc>
         <w:tc>
           <w:tcPr>
-            <w:tcW w:w="3612" w:type="dxa"/>
+            <w:tcW w:w="2046" w:type="dxa"/>
+            <w:vAlign w:val="center"/>
+          </w:tcPr>
+          <w:p>
+            <w:pPr>
+              <w:jc w:val="center"/>
+              <w:rPr>
+                <w:rFonts w:ascii="Arial" w:hAnsi="Arial" w:cs="Arial"/>
+                <w:lang w:val="en-GB"/>
+              </w:rPr>
+            </w:pPr>
+            <w:r>
+              <w:rPr>
+                <w:rFonts w:ascii="Arial" w:hAnsi="Arial" w:cs="Arial"/>
+                <w:lang w:val="en-GB"/>
+              </w:rPr>
+              <w:t>Check box</w:t>
+            </w:r>
+          </w:p>
+        </w:tc>
+        <w:tc>
+          <w:tcPr>
+            <w:tcW w:w="2541" w:type="dxa"/>
             <w:vAlign w:val="center"/>
           </w:tcPr>
           <w:p>
@@ -1891,7 +2251,7 @@
         </w:trPr>
         <w:tc>
           <w:tcPr>
-            <w:tcW w:w="2881" w:type="dxa"/>
+            <w:tcW w:w="2514" w:type="dxa"/>
             <w:vAlign w:val="center"/>
           </w:tcPr>
           <w:p>
@@ -1915,7 +2275,7 @@
         </w:tc>
         <w:tc>
           <w:tcPr>
-            <w:tcW w:w="2151" w:type="dxa"/>
+            <w:tcW w:w="1619" w:type="dxa"/>
             <w:vAlign w:val="center"/>
           </w:tcPr>
           <w:p>
@@ -1939,7 +2299,29 @@
         </w:tc>
         <w:tc>
           <w:tcPr>
-            <w:tcW w:w="3612" w:type="dxa"/>
+            <w:tcW w:w="2046" w:type="dxa"/>
+            <w:vAlign w:val="center"/>
+          </w:tcPr>
+          <w:p>
+            <w:pPr>
+              <w:jc w:val="center"/>
+              <w:rPr>
+                <w:rFonts w:ascii="Arial" w:hAnsi="Arial" w:cs="Arial"/>
+                <w:lang w:val="en-GB"/>
+              </w:rPr>
+            </w:pPr>
+            <w:r>
+              <w:rPr>
+                <w:rFonts w:ascii="Arial" w:hAnsi="Arial" w:cs="Arial"/>
+                <w:lang w:val="en-GB"/>
+              </w:rPr>
+              <w:t>Check box</w:t>
+            </w:r>
+          </w:p>
+        </w:tc>
+        <w:tc>
+          <w:tcPr>
+            <w:tcW w:w="2541" w:type="dxa"/>
             <w:vAlign w:val="center"/>
           </w:tcPr>
           <w:p>
@@ -1966,7 +2348,7 @@
         </w:trPr>
         <w:tc>
           <w:tcPr>
-            <w:tcW w:w="2881" w:type="dxa"/>
+            <w:tcW w:w="2514" w:type="dxa"/>
             <w:vAlign w:val="center"/>
           </w:tcPr>
           <w:p>
@@ -1990,7 +2372,7 @@
         </w:tc>
         <w:tc>
           <w:tcPr>
-            <w:tcW w:w="2151" w:type="dxa"/>
+            <w:tcW w:w="1619" w:type="dxa"/>
             <w:vAlign w:val="center"/>
           </w:tcPr>
           <w:p>
@@ -2014,7 +2396,30 @@
         </w:tc>
         <w:tc>
           <w:tcPr>
-            <w:tcW w:w="3612" w:type="dxa"/>
+            <w:tcW w:w="2046" w:type="dxa"/>
+            <w:vAlign w:val="center"/>
+          </w:tcPr>
+          <w:p>
+            <w:pPr>
+              <w:jc w:val="center"/>
+              <w:rPr>
+                <w:rFonts w:ascii="Arial" w:hAnsi="Arial" w:cs="Arial"/>
+                <w:u w:val="single"/>
+                <w:lang w:val="en-GB"/>
+              </w:rPr>
+            </w:pPr>
+            <w:r>
+              <w:rPr>
+                <w:rFonts w:ascii="Arial" w:hAnsi="Arial" w:cs="Arial"/>
+                <w:lang w:val="en-GB"/>
+              </w:rPr>
+              <w:t>Check box</w:t>
+            </w:r>
+          </w:p>
+        </w:tc>
+        <w:tc>
+          <w:tcPr>
+            <w:tcW w:w="2541" w:type="dxa"/>
             <w:vAlign w:val="center"/>
           </w:tcPr>
           <w:p>
@@ -2041,7 +2446,7 @@
         </w:trPr>
         <w:tc>
           <w:tcPr>
-            <w:tcW w:w="2881" w:type="dxa"/>
+            <w:tcW w:w="2514" w:type="dxa"/>
             <w:vAlign w:val="center"/>
           </w:tcPr>
           <w:p>
@@ -2065,7 +2470,7 @@
         </w:tc>
         <w:tc>
           <w:tcPr>
-            <w:tcW w:w="2151" w:type="dxa"/>
+            <w:tcW w:w="1619" w:type="dxa"/>
             <w:vAlign w:val="center"/>
           </w:tcPr>
           <w:p>
@@ -2089,7 +2494,29 @@
         </w:tc>
         <w:tc>
           <w:tcPr>
-            <w:tcW w:w="3612" w:type="dxa"/>
+            <w:tcW w:w="2046" w:type="dxa"/>
+            <w:vAlign w:val="center"/>
+          </w:tcPr>
+          <w:p>
+            <w:pPr>
+              <w:jc w:val="center"/>
+              <w:rPr>
+                <w:rFonts w:ascii="Arial" w:hAnsi="Arial" w:cs="Arial"/>
+                <w:lang w:val="en-GB"/>
+              </w:rPr>
+            </w:pPr>
+            <w:r>
+              <w:rPr>
+                <w:rFonts w:ascii="Arial" w:hAnsi="Arial" w:cs="Arial"/>
+                <w:lang w:val="en-GB"/>
+              </w:rPr>
+              <w:t>Spinner</w:t>
+            </w:r>
+          </w:p>
+        </w:tc>
+        <w:tc>
+          <w:tcPr>
+            <w:tcW w:w="2541" w:type="dxa"/>
             <w:vAlign w:val="center"/>
           </w:tcPr>
           <w:p>
@@ -2888,6 +3315,7 @@
   <w:style w:type="character" w:default="1" w:styleId="Fuentedeprrafopredeter">
     <w:name w:val="Default Paragraph Font"/>
     <w:uiPriority w:val="1"/>
+    <w:semiHidden/>
     <w:unhideWhenUsed/>
   </w:style>
   <w:style w:type="table" w:default="1" w:styleId="Tablanormal">
@@ -3345,7 +3773,7 @@
 </file>
 
 <file path=customXml/itemProps1.xml><?xml version="1.0" encoding="utf-8"?>
-<ds:datastoreItem xmlns:ds="http://schemas.openxmlformats.org/officeDocument/2006/customXml" ds:itemID="{1F1478F3-80A9-4841-A138-D50B7E631B3F}">
+<ds:datastoreItem xmlns:ds="http://schemas.openxmlformats.org/officeDocument/2006/customXml" ds:itemID="{76CD6601-8D4D-42FA-8098-501F65FEB508}">
   <ds:schemaRefs>
     <ds:schemaRef ds:uri="http://schemas.openxmlformats.org/officeDocument/2006/bibliography"/>
   </ds:schemaRefs>

</xml_diff>

<commit_message>
Finished earthquake, tsunami and terrorist views
</commit_message>
<xml_diff>
--- a/Docs/Survival Documentation.docx
+++ b/Docs/Survival Documentation.docx
@@ -208,6 +208,43 @@
           <w:lang w:val="en-GB"/>
         </w:rPr>
         <w:t xml:space="preserve"> and its possible values. </w:t>
+      </w:r>
+      <w:r>
+        <w:rPr>
+          <w:rFonts w:ascii="Arial" w:hAnsi="Arial" w:cs="Arial"/>
+          <w:lang w:val="en-GB"/>
+        </w:rPr>
+        <w:t xml:space="preserve">All </w:t>
+      </w:r>
+      <w:proofErr w:type="spellStart"/>
+      <w:r>
+        <w:rPr>
+          <w:rFonts w:ascii="Arial" w:hAnsi="Arial" w:cs="Arial"/>
+          <w:lang w:val="en-GB"/>
+        </w:rPr>
+        <w:t>int</w:t>
+      </w:r>
+      <w:proofErr w:type="spellEnd"/>
+      <w:r>
+        <w:rPr>
+          <w:rFonts w:ascii="Arial" w:hAnsi="Arial" w:cs="Arial"/>
+          <w:lang w:val="en-GB"/>
+        </w:rPr>
+        <w:t xml:space="preserve"> variables initialized with -</w:t>
+      </w:r>
+      <w:r>
+        <w:rPr>
+          <w:rFonts w:ascii="Arial" w:hAnsi="Arial" w:cs="Arial"/>
+          <w:lang w:val="en-GB"/>
+        </w:rPr>
+        <w:t>1 to know when the user has ans</w:t>
+      </w:r>
+      <w:r>
+        <w:rPr>
+          <w:rFonts w:ascii="Arial" w:hAnsi="Arial" w:cs="Arial"/>
+          <w:lang w:val="en-GB"/>
+        </w:rPr>
+        <w:t>wered a question.</w:t>
       </w:r>
     </w:p>
     <w:p>
@@ -1704,6 +1741,7 @@
                 <w:rFonts w:ascii="Arial" w:hAnsi="Arial" w:cs="Arial"/>
                 <w:lang w:val="en-GB"/>
               </w:rPr>
+              <w:lastRenderedPageBreak/>
               <w:t>3 – More than 4</w:t>
             </w:r>
           </w:p>
@@ -3773,7 +3811,7 @@
 </file>
 
 <file path=customXml/itemProps1.xml><?xml version="1.0" encoding="utf-8"?>
-<ds:datastoreItem xmlns:ds="http://schemas.openxmlformats.org/officeDocument/2006/customXml" ds:itemID="{76CD6601-8D4D-42FA-8098-501F65FEB508}">
+<ds:datastoreItem xmlns:ds="http://schemas.openxmlformats.org/officeDocument/2006/customXml" ds:itemID="{0950CA5C-8816-434E-BB60-E29616DD66C3}">
   <ds:schemaRefs>
     <ds:schemaRef ds:uri="http://schemas.openxmlformats.org/officeDocument/2006/bibliography"/>
   </ds:schemaRefs>

</xml_diff>

<commit_message>
Added general natural disaster info to porcess
</commit_message>
<xml_diff>
--- a/Docs/Survival Documentation.docx
+++ b/Docs/Survival Documentation.docx
@@ -62,35 +62,197 @@
           <w:sz w:val="24"/>
           <w:lang w:val="en-GB"/>
         </w:rPr>
-        <w:t>[</w:t>
-      </w:r>
-      <w:proofErr w:type="gramStart"/>
-      <w:r>
-        <w:rPr>
-          <w:rFonts w:ascii="Arial" w:hAnsi="Arial" w:cs="Arial"/>
-          <w:sz w:val="24"/>
-          <w:lang w:val="en-GB"/>
-        </w:rPr>
-        <w:t>add</w:t>
-      </w:r>
-      <w:proofErr w:type="gramEnd"/>
-      <w:r>
-        <w:rPr>
-          <w:rFonts w:ascii="Arial" w:hAnsi="Arial" w:cs="Arial"/>
-          <w:sz w:val="24"/>
-          <w:lang w:val="en-GB"/>
-        </w:rPr>
-        <w:t xml:space="preserve"> explanation]</w:t>
+        <w:t>Questions</w:t>
       </w:r>
     </w:p>
     <w:p>
       <w:pPr>
+        <w:pStyle w:val="Prrafodelista"/>
+        <w:numPr>
+          <w:ilvl w:val="0"/>
+          <w:numId w:val="4"/>
+        </w:numPr>
+        <w:jc w:val="both"/>
+        <w:rPr>
+          <w:rFonts w:ascii="Arial" w:hAnsi="Arial" w:cs="Arial"/>
+          <w:sz w:val="24"/>
+          <w:lang w:val="en-GB"/>
+        </w:rPr>
+      </w:pPr>
+      <w:r>
+        <w:rPr>
+          <w:rFonts w:ascii="Arial" w:hAnsi="Arial" w:cs="Arial"/>
+          <w:sz w:val="24"/>
+          <w:lang w:val="en-GB"/>
+        </w:rPr>
+        <w:t>Someone is injured</w:t>
+      </w:r>
+    </w:p>
+    <w:p>
+      <w:pPr>
+        <w:pStyle w:val="Prrafodelista"/>
+        <w:numPr>
+          <w:ilvl w:val="0"/>
+          <w:numId w:val="4"/>
+        </w:numPr>
+        <w:jc w:val="both"/>
+        <w:rPr>
+          <w:rFonts w:ascii="Arial" w:hAnsi="Arial" w:cs="Arial"/>
+          <w:sz w:val="24"/>
+          <w:lang w:val="en-GB"/>
+        </w:rPr>
+      </w:pPr>
+      <w:r>
+        <w:rPr>
+          <w:rFonts w:ascii="Arial" w:hAnsi="Arial" w:cs="Arial"/>
+          <w:sz w:val="24"/>
+          <w:lang w:val="en-GB"/>
+        </w:rPr>
+        <w:t>Someone is stuck</w:t>
+      </w:r>
+    </w:p>
+    <w:p>
+      <w:pPr>
+        <w:pStyle w:val="Prrafodelista"/>
+        <w:numPr>
+          <w:ilvl w:val="0"/>
+          <w:numId w:val="4"/>
+        </w:numPr>
+        <w:jc w:val="both"/>
+        <w:rPr>
+          <w:rFonts w:ascii="Arial" w:hAnsi="Arial" w:cs="Arial"/>
+          <w:sz w:val="24"/>
+          <w:lang w:val="en-GB"/>
+        </w:rPr>
+      </w:pPr>
+      <w:r>
+        <w:rPr>
+          <w:rFonts w:ascii="Arial" w:hAnsi="Arial" w:cs="Arial"/>
+          <w:sz w:val="24"/>
+          <w:lang w:val="en-GB"/>
+        </w:rPr>
+        <w:t>Someone needs urgent help</w:t>
+      </w:r>
+    </w:p>
+    <w:p>
+      <w:pPr>
+        <w:pStyle w:val="Prrafodelista"/>
+        <w:numPr>
+          <w:ilvl w:val="0"/>
+          <w:numId w:val="4"/>
+        </w:numPr>
+        <w:jc w:val="both"/>
+        <w:rPr>
+          <w:rFonts w:ascii="Arial" w:hAnsi="Arial" w:cs="Arial"/>
+          <w:sz w:val="24"/>
+          <w:lang w:val="en-GB"/>
+        </w:rPr>
+      </w:pPr>
+      <w:r>
+        <w:rPr>
+          <w:rFonts w:ascii="Arial" w:hAnsi="Arial" w:cs="Arial"/>
+          <w:sz w:val="24"/>
+          <w:lang w:val="en-GB"/>
+        </w:rPr>
+        <w:t>Someone is still in danger</w:t>
+      </w:r>
+    </w:p>
+    <w:p>
+      <w:pPr>
+        <w:pStyle w:val="Prrafodelista"/>
+        <w:numPr>
+          <w:ilvl w:val="0"/>
+          <w:numId w:val="4"/>
+        </w:numPr>
+        <w:jc w:val="both"/>
+        <w:rPr>
+          <w:rFonts w:ascii="Arial" w:hAnsi="Arial" w:cs="Arial"/>
+          <w:sz w:val="24"/>
+          <w:lang w:val="en-GB"/>
+        </w:rPr>
+      </w:pPr>
+      <w:r>
+        <w:rPr>
+          <w:rFonts w:ascii="Arial" w:hAnsi="Arial" w:cs="Arial"/>
+          <w:sz w:val="24"/>
+          <w:lang w:val="en-GB"/>
+        </w:rPr>
+        <w:t>Level of building destruction (None, Dome minor destruction, several affected buildings, most of the buildings)</w:t>
+      </w:r>
+    </w:p>
+    <w:p>
+      <w:pPr>
+        <w:pStyle w:val="Prrafodelista"/>
+        <w:numPr>
+          <w:ilvl w:val="0"/>
+          <w:numId w:val="4"/>
+        </w:numPr>
+        <w:jc w:val="both"/>
+        <w:rPr>
+          <w:rFonts w:ascii="Arial" w:hAnsi="Arial" w:cs="Arial"/>
+          <w:sz w:val="24"/>
+          <w:lang w:val="en-GB"/>
+        </w:rPr>
+      </w:pPr>
+      <w:r>
+        <w:rPr>
+          <w:rFonts w:ascii="Arial" w:hAnsi="Arial" w:cs="Arial"/>
+          <w:sz w:val="24"/>
+          <w:lang w:val="en-GB"/>
+        </w:rPr>
+        <w:t>I (we) can survive for (Less than one, 1-2 days, 3-4 days, more than 4)</w:t>
+      </w:r>
+    </w:p>
+    <w:p>
+      <w:pPr>
+        <w:pStyle w:val="Prrafodelista"/>
+        <w:numPr>
+          <w:ilvl w:val="0"/>
+          <w:numId w:val="4"/>
+        </w:numPr>
+        <w:jc w:val="both"/>
+        <w:rPr>
+          <w:rFonts w:ascii="Arial" w:hAnsi="Arial" w:cs="Arial"/>
+          <w:sz w:val="24"/>
+          <w:lang w:val="en-GB"/>
+        </w:rPr>
+      </w:pPr>
+      <w:r>
+        <w:rPr>
+          <w:rFonts w:ascii="Arial" w:hAnsi="Arial" w:cs="Arial"/>
+          <w:sz w:val="24"/>
+          <w:lang w:val="en-GB"/>
+        </w:rPr>
+        <w:t>Level of water (None, 1-3 meters, 3-5 meters, more than 5)</w:t>
+      </w:r>
+    </w:p>
+    <w:p>
+      <w:pPr>
+        <w:pStyle w:val="Prrafodelista"/>
+        <w:jc w:val="both"/>
+        <w:rPr>
+          <w:rFonts w:ascii="Arial" w:hAnsi="Arial" w:cs="Arial"/>
+          <w:sz w:val="24"/>
+          <w:lang w:val="en-GB"/>
+        </w:rPr>
+      </w:pPr>
+    </w:p>
+    <w:p>
+      <w:pPr>
         <w:rPr>
           <w:rFonts w:ascii="Arial" w:hAnsi="Arial" w:cs="Arial"/>
           <w:b/>
           <w:lang w:val="en-GB"/>
         </w:rPr>
       </w:pPr>
+      <w:r>
+        <w:rPr>
+          <w:rFonts w:ascii="Arial" w:hAnsi="Arial" w:cs="Arial"/>
+          <w:b/>
+          <w:lang w:val="en-GB"/>
+        </w:rPr>
+        <w:br w:type="page"/>
+      </w:r>
     </w:p>
     <w:p>
       <w:pPr>
@@ -114,6 +276,7 @@
           <w:sz w:val="24"/>
           <w:lang w:val="en-GB"/>
         </w:rPr>
+        <w:lastRenderedPageBreak/>
         <w:t>Questionary</w:t>
       </w:r>
       <w:proofErr w:type="spellEnd"/>
@@ -1741,7 +1904,6 @@
                 <w:rFonts w:ascii="Arial" w:hAnsi="Arial" w:cs="Arial"/>
                 <w:lang w:val="en-GB"/>
               </w:rPr>
-              <w:lastRenderedPageBreak/>
               <w:t>3 – More than 4</w:t>
             </w:r>
           </w:p>
@@ -1770,7 +1932,6 @@
                 <w:rFonts w:ascii="Arial" w:hAnsi="Arial" w:cs="Arial"/>
                 <w:lang w:val="en-GB"/>
               </w:rPr>
-              <w:lastRenderedPageBreak/>
               <w:t>waterLevel</w:t>
             </w:r>
             <w:proofErr w:type="spellEnd"/>
@@ -2017,6 +2178,7 @@
                 <w:b/>
                 <w:lang w:val="en-GB"/>
               </w:rPr>
+              <w:lastRenderedPageBreak/>
               <w:t>Name</w:t>
             </w:r>
           </w:p>
@@ -2953,6 +3115,118 @@
     </w:lvl>
   </w:abstractNum>
   <w:abstractNum w:abstractNumId="1">
+    <w:nsid w:val="5D1E0B61"/>
+    <w:multiLevelType w:val="hybridMultilevel"/>
+    <w:tmpl w:val="F8461B9E"/>
+    <w:lvl w:ilvl="0" w:tplc="A640885E">
+      <w:numFmt w:val="bullet"/>
+      <w:lvlText w:val="-"/>
+      <w:lvlJc w:val="left"/>
+      <w:pPr>
+        <w:ind w:left="720" w:hanging="360"/>
+      </w:pPr>
+      <w:rPr>
+        <w:rFonts w:ascii="Arial" w:eastAsiaTheme="minorHAnsi" w:hAnsi="Arial" w:cs="Arial" w:hint="default"/>
+      </w:rPr>
+    </w:lvl>
+    <w:lvl w:ilvl="1" w:tplc="0C0A0003" w:tentative="1">
+      <w:start w:val="1"/>
+      <w:numFmt w:val="bullet"/>
+      <w:lvlText w:val="o"/>
+      <w:lvlJc w:val="left"/>
+      <w:pPr>
+        <w:ind w:left="1440" w:hanging="360"/>
+      </w:pPr>
+      <w:rPr>
+        <w:rFonts w:ascii="Courier New" w:hAnsi="Courier New" w:cs="Courier New" w:hint="default"/>
+      </w:rPr>
+    </w:lvl>
+    <w:lvl w:ilvl="2" w:tplc="0C0A0005" w:tentative="1">
+      <w:start w:val="1"/>
+      <w:numFmt w:val="bullet"/>
+      <w:lvlText w:val=""/>
+      <w:lvlJc w:val="left"/>
+      <w:pPr>
+        <w:ind w:left="2160" w:hanging="360"/>
+      </w:pPr>
+      <w:rPr>
+        <w:rFonts w:ascii="Wingdings" w:hAnsi="Wingdings" w:hint="default"/>
+      </w:rPr>
+    </w:lvl>
+    <w:lvl w:ilvl="3" w:tplc="0C0A0001" w:tentative="1">
+      <w:start w:val="1"/>
+      <w:numFmt w:val="bullet"/>
+      <w:lvlText w:val=""/>
+      <w:lvlJc w:val="left"/>
+      <w:pPr>
+        <w:ind w:left="2880" w:hanging="360"/>
+      </w:pPr>
+      <w:rPr>
+        <w:rFonts w:ascii="Symbol" w:hAnsi="Symbol" w:hint="default"/>
+      </w:rPr>
+    </w:lvl>
+    <w:lvl w:ilvl="4" w:tplc="0C0A0003" w:tentative="1">
+      <w:start w:val="1"/>
+      <w:numFmt w:val="bullet"/>
+      <w:lvlText w:val="o"/>
+      <w:lvlJc w:val="left"/>
+      <w:pPr>
+        <w:ind w:left="3600" w:hanging="360"/>
+      </w:pPr>
+      <w:rPr>
+        <w:rFonts w:ascii="Courier New" w:hAnsi="Courier New" w:cs="Courier New" w:hint="default"/>
+      </w:rPr>
+    </w:lvl>
+    <w:lvl w:ilvl="5" w:tplc="0C0A0005" w:tentative="1">
+      <w:start w:val="1"/>
+      <w:numFmt w:val="bullet"/>
+      <w:lvlText w:val=""/>
+      <w:lvlJc w:val="left"/>
+      <w:pPr>
+        <w:ind w:left="4320" w:hanging="360"/>
+      </w:pPr>
+      <w:rPr>
+        <w:rFonts w:ascii="Wingdings" w:hAnsi="Wingdings" w:hint="default"/>
+      </w:rPr>
+    </w:lvl>
+    <w:lvl w:ilvl="6" w:tplc="0C0A0001" w:tentative="1">
+      <w:start w:val="1"/>
+      <w:numFmt w:val="bullet"/>
+      <w:lvlText w:val=""/>
+      <w:lvlJc w:val="left"/>
+      <w:pPr>
+        <w:ind w:left="5040" w:hanging="360"/>
+      </w:pPr>
+      <w:rPr>
+        <w:rFonts w:ascii="Symbol" w:hAnsi="Symbol" w:hint="default"/>
+      </w:rPr>
+    </w:lvl>
+    <w:lvl w:ilvl="7" w:tplc="0C0A0003" w:tentative="1">
+      <w:start w:val="1"/>
+      <w:numFmt w:val="bullet"/>
+      <w:lvlText w:val="o"/>
+      <w:lvlJc w:val="left"/>
+      <w:pPr>
+        <w:ind w:left="5760" w:hanging="360"/>
+      </w:pPr>
+      <w:rPr>
+        <w:rFonts w:ascii="Courier New" w:hAnsi="Courier New" w:cs="Courier New" w:hint="default"/>
+      </w:rPr>
+    </w:lvl>
+    <w:lvl w:ilvl="8" w:tplc="0C0A0005" w:tentative="1">
+      <w:start w:val="1"/>
+      <w:numFmt w:val="bullet"/>
+      <w:lvlText w:val=""/>
+      <w:lvlJc w:val="left"/>
+      <w:pPr>
+        <w:ind w:left="6480" w:hanging="360"/>
+      </w:pPr>
+      <w:rPr>
+        <w:rFonts w:ascii="Wingdings" w:hAnsi="Wingdings" w:hint="default"/>
+      </w:rPr>
+    </w:lvl>
+  </w:abstractNum>
+  <w:abstractNum w:abstractNumId="2">
     <w:nsid w:val="660109BF"/>
     <w:multiLevelType w:val="hybridMultilevel"/>
     <w:tmpl w:val="2B7C9F8E"/>
@@ -3065,7 +3339,7 @@
       </w:rPr>
     </w:lvl>
   </w:abstractNum>
-  <w:abstractNum w:abstractNumId="2">
+  <w:abstractNum w:abstractNumId="3">
     <w:nsid w:val="7B8B5010"/>
     <w:multiLevelType w:val="hybridMultilevel"/>
     <w:tmpl w:val="7D12951E"/>
@@ -3155,13 +3429,16 @@
     </w:lvl>
   </w:abstractNum>
   <w:num w:numId="1">
-    <w:abstractNumId w:val="1"/>
+    <w:abstractNumId w:val="2"/>
   </w:num>
   <w:num w:numId="2">
-    <w:abstractNumId w:val="2"/>
+    <w:abstractNumId w:val="3"/>
   </w:num>
   <w:num w:numId="3">
     <w:abstractNumId w:val="0"/>
+  </w:num>
+  <w:num w:numId="4">
+    <w:abstractNumId w:val="1"/>
   </w:num>
 </w:numbering>
 </file>
@@ -3348,6 +3625,26 @@
       <w:color w:val="365F91" w:themeColor="accent1" w:themeShade="BF"/>
       <w:sz w:val="28"/>
       <w:szCs w:val="28"/>
+    </w:rPr>
+  </w:style>
+  <w:style w:type="paragraph" w:styleId="Ttulo3">
+    <w:name w:val="heading 3"/>
+    <w:basedOn w:val="Normal"/>
+    <w:link w:val="Ttulo3Car"/>
+    <w:uiPriority w:val="9"/>
+    <w:qFormat/>
+    <w:rsid w:val="00147CDF"/>
+    <w:pPr>
+      <w:spacing w:before="100" w:beforeAutospacing="1" w:after="100" w:afterAutospacing="1" w:line="240" w:lineRule="auto"/>
+      <w:outlineLvl w:val="2"/>
+    </w:pPr>
+    <w:rPr>
+      <w:rFonts w:ascii="Times New Roman" w:eastAsia="Times New Roman" w:hAnsi="Times New Roman" w:cs="Times New Roman"/>
+      <w:b/>
+      <w:bCs/>
+      <w:sz w:val="27"/>
+      <w:szCs w:val="27"/>
+      <w:lang w:eastAsia="es-ES"/>
     </w:rPr>
   </w:style>
   <w:style w:type="character" w:default="1" w:styleId="Fuentedeprrafopredeter">
@@ -3519,6 +3816,32 @@
     <w:pPr>
       <w:outlineLvl w:val="9"/>
     </w:pPr>
+  </w:style>
+  <w:style w:type="character" w:styleId="Hipervnculo">
+    <w:name w:val="Hyperlink"/>
+    <w:basedOn w:val="Fuentedeprrafopredeter"/>
+    <w:uiPriority w:val="99"/>
+    <w:unhideWhenUsed/>
+    <w:rsid w:val="00147CDF"/>
+    <w:rPr>
+      <w:color w:val="0000FF" w:themeColor="hyperlink"/>
+      <w:u w:val="single"/>
+    </w:rPr>
+  </w:style>
+  <w:style w:type="character" w:customStyle="1" w:styleId="Ttulo3Car">
+    <w:name w:val="Título 3 Car"/>
+    <w:basedOn w:val="Fuentedeprrafopredeter"/>
+    <w:link w:val="Ttulo3"/>
+    <w:uiPriority w:val="9"/>
+    <w:rsid w:val="00147CDF"/>
+    <w:rPr>
+      <w:rFonts w:ascii="Times New Roman" w:eastAsia="Times New Roman" w:hAnsi="Times New Roman" w:cs="Times New Roman"/>
+      <w:b/>
+      <w:bCs/>
+      <w:sz w:val="27"/>
+      <w:szCs w:val="27"/>
+      <w:lang w:eastAsia="es-ES"/>
+    </w:rPr>
   </w:style>
 </w:styles>
 </file>
@@ -3811,7 +4134,7 @@
 </file>
 
 <file path=customXml/itemProps1.xml><?xml version="1.0" encoding="utf-8"?>
-<ds:datastoreItem xmlns:ds="http://schemas.openxmlformats.org/officeDocument/2006/customXml" ds:itemID="{0950CA5C-8816-434E-BB60-E29616DD66C3}">
+<ds:datastoreItem xmlns:ds="http://schemas.openxmlformats.org/officeDocument/2006/customXml" ds:itemID="{DC72ABD8-F421-4E2D-B61E-4A280E29A882}">
   <ds:schemaRefs>
     <ds:schemaRef ds:uri="http://schemas.openxmlformats.org/officeDocument/2006/bibliography"/>
   </ds:schemaRefs>

</xml_diff>